<commit_message>
update preview, label, file docx
</commit_message>
<xml_diff>
--- a/uploads/files/pending/cp/pending_bien_ban_hop_tam_ngung_kinh_doanh.docx
+++ b/uploads/files/pending/cp/pending_bien_ban_hop_tam_ngung_kinh_doanh.docx
@@ -5566,7 +5566,75 @@
           <w:sz w:val="28"/>
           <w:szCs w:val="28"/>
         </w:rPr>
-        <w:t xml:space="preserve">: … </w:t>
+        <w:t xml:space="preserve">: </w:t>
+      </w:r>
+      <w:r>
+        <w:rPr>
+          <w:rFonts w:ascii="Times New Roman" w:hAnsi="Times New Roman"/>
+          <w:sz w:val="28"/>
+          <w:szCs w:val="28"/>
+        </w:rPr>
+        <w:t>{</w:t>
+      </w:r>
+      <w:proofErr w:type="spellStart"/>
+      <w:r>
+        <w:rPr>
+          <w:rFonts w:ascii="Times New Roman" w:hAnsi="Times New Roman"/>
+          <w:sz w:val="28"/>
+          <w:szCs w:val="28"/>
+        </w:rPr>
+        <w:t>pending_approve_total_capital</w:t>
+      </w:r>
+      <w:proofErr w:type="spellEnd"/>
+      <w:r>
+        <w:rPr>
+          <w:rFonts w:ascii="Times New Roman" w:hAnsi="Times New Roman"/>
+          <w:sz w:val="28"/>
+          <w:szCs w:val="28"/>
+        </w:rPr>
+        <w:t xml:space="preserve"> | </w:t>
+      </w:r>
+      <w:proofErr w:type="spellStart"/>
+      <w:r>
+        <w:rPr>
+          <w:rFonts w:ascii="Times New Roman" w:hAnsi="Times New Roman"/>
+          <w:sz w:val="28"/>
+          <w:szCs w:val="28"/>
+        </w:rPr>
+        <w:t>divideBy</w:t>
+      </w:r>
+      <w:proofErr w:type="spellEnd"/>
+      <w:r>
+        <w:rPr>
+          <w:rFonts w:ascii="Times New Roman" w:hAnsi="Times New Roman"/>
+          <w:sz w:val="28"/>
+          <w:szCs w:val="28"/>
+        </w:rPr>
+        <w:t>: '100</w:t>
+      </w:r>
+      <w:r>
+        <w:rPr>
+          <w:rFonts w:ascii="Times New Roman" w:hAnsi="Times New Roman"/>
+          <w:sz w:val="28"/>
+          <w:szCs w:val="28"/>
+        </w:rPr>
+        <w:t>0</w:t>
+      </w:r>
+      <w:r>
+        <w:rPr>
+          <w:rFonts w:ascii="Times New Roman" w:hAnsi="Times New Roman"/>
+          <w:sz w:val="28"/>
+          <w:szCs w:val="28"/>
+        </w:rPr>
+        <w:t>0'}</w:t>
+      </w:r>
+      <w:r>
+        <w:rPr>
+          <w:rFonts w:ascii="Times New Roman" w:hAnsi="Times New Roman"/>
+          <w:sz w:val="28"/>
+          <w:szCs w:val="28"/>
+        </w:rPr>
+        <w:t xml:space="preserve"> </w:t>
       </w:r>
       <w:proofErr w:type="spellStart"/>
       <w:r>
@@ -8127,7 +8195,6 @@
     </w:pPr>
     <w:rPr>
       <w:rFonts w:cs="Arial Unicode MS"/>
-      <w:lang/>
     </w:rPr>
   </w:style>
   <w:style w:type="paragraph" w:styleId="NormalWeb">
@@ -8469,19 +8536,6 @@
 </file>
 
 <file path=customXml/item1.xml><?xml version="1.0" encoding="utf-8"?>
-<?mso-contentType ?>
-<FormTemplates xmlns="http://schemas.microsoft.com/sharepoint/v3/contenttype/forms">
-  <Display>DocumentLibraryForm</Display>
-  <Edit>DocumentLibraryForm</Edit>
-  <New>DocumentLibraryForm</New>
-</FormTemplates>
-</file>
-
-<file path=customXml/item2.xml><?xml version="1.0" encoding="utf-8"?>
-<b:Sources xmlns:b="http://schemas.openxmlformats.org/officeDocument/2006/bibliography" xmlns="http://schemas.openxmlformats.org/officeDocument/2006/bibliography" SelectedStyle="\APA.XSL" StyleName="APA"/>
-</file>
-
-<file path=customXml/item3.xml><?xml version="1.0" encoding="utf-8"?>
 <ct:contentTypeSchema xmlns:ct="http://schemas.microsoft.com/office/2006/metadata/contentType" xmlns:ma="http://schemas.microsoft.com/office/2006/metadata/properties/metaAttributes" ct:_="" ma:_="" ma:contentTypeName="Picture" ma:contentTypeID="0x0101020088C615AFA6081A4EAC6D0C7B5DE5004C" ma:contentTypeVersion="3" ma:contentTypeDescription="Upload an image or a photograph." ma:contentTypeScope="" ma:versionID="8a358c36b680c6236bc77b7a1286c80c">
   <xsd:schema xmlns:xsd="http://www.w3.org/2001/XMLSchema" xmlns:xs="http://www.w3.org/2001/XMLSchema" xmlns:p="http://schemas.microsoft.com/office/2006/metadata/properties" xmlns:ns1="http://schemas.microsoft.com/sharepoint/v3" xmlns:ns2="4ae7861e-4bff-47fb-9754-a3da037d4eb5" targetNamespace="http://schemas.microsoft.com/office/2006/metadata/properties" ma:root="true" ma:fieldsID="1315e3235dfc98430f19347398624d38" ns1:_="" ns2:_="">
     <xsd:import namespace="http://schemas.microsoft.com/sharepoint/v3"/>
@@ -8669,6 +8723,19 @@
 </ct:contentTypeSchema>
 </file>
 
+<file path=customXml/item2.xml><?xml version="1.0" encoding="utf-8"?>
+<b:Sources xmlns:b="http://schemas.openxmlformats.org/officeDocument/2006/bibliography" xmlns="http://schemas.openxmlformats.org/officeDocument/2006/bibliography" SelectedStyle="\APA.XSL" StyleName="APA"/>
+</file>
+
+<file path=customXml/item3.xml><?xml version="1.0" encoding="utf-8"?>
+<?mso-contentType ?>
+<FormTemplates xmlns="http://schemas.microsoft.com/sharepoint/v3/contenttype/forms">
+  <Display>DocumentLibraryForm</Display>
+  <Edit>DocumentLibraryForm</Edit>
+  <New>DocumentLibraryForm</New>
+</FormTemplates>
+</file>
+
 <file path=customXml/item4.xml><?xml version="1.0" encoding="utf-8"?>
 <p:properties xmlns:p="http://schemas.microsoft.com/office/2006/metadata/properties" xmlns:xsi="http://www.w3.org/2001/XMLSchema-instance" xmlns:pc="http://schemas.microsoft.com/office/infopath/2007/PartnerControls">
   <documentManagement>
@@ -8685,22 +8752,6 @@
 </file>
 
 <file path=customXml/itemProps1.xml><?xml version="1.0" encoding="utf-8"?>
-<ds:datastoreItem xmlns:ds="http://schemas.openxmlformats.org/officeDocument/2006/customXml" ds:itemID="{8ABDC9B8-2297-40FB-AB63-D51D47CDF91C}">
-  <ds:schemaRefs>
-    <ds:schemaRef ds:uri="http://schemas.microsoft.com/sharepoint/v3/contenttype/forms"/>
-  </ds:schemaRefs>
-</ds:datastoreItem>
-</file>
-
-<file path=customXml/itemProps2.xml><?xml version="1.0" encoding="utf-8"?>
-<ds:datastoreItem xmlns:ds="http://schemas.openxmlformats.org/officeDocument/2006/customXml" ds:itemID="{9D36852F-8D9B-4B31-A22F-717EEA09B525}">
-  <ds:schemaRefs>
-    <ds:schemaRef ds:uri="http://schemas.openxmlformats.org/officeDocument/2006/bibliography"/>
-  </ds:schemaRefs>
-</ds:datastoreItem>
-</file>
-
-<file path=customXml/itemProps3.xml><?xml version="1.0" encoding="utf-8"?>
 <ds:datastoreItem xmlns:ds="http://schemas.openxmlformats.org/officeDocument/2006/customXml" ds:itemID="{429FB324-33AD-41F5-923F-6A2C73B6A6D6}">
   <ds:schemaRefs>
     <ds:schemaRef ds:uri="http://schemas.microsoft.com/office/2006/metadata/contentType"/>
@@ -8719,6 +8770,22 @@
 </ds:datastoreItem>
 </file>
 
+<file path=customXml/itemProps2.xml><?xml version="1.0" encoding="utf-8"?>
+<ds:datastoreItem xmlns:ds="http://schemas.openxmlformats.org/officeDocument/2006/customXml" ds:itemID="{9D36852F-8D9B-4B31-A22F-717EEA09B525}">
+  <ds:schemaRefs>
+    <ds:schemaRef ds:uri="http://schemas.openxmlformats.org/officeDocument/2006/bibliography"/>
+  </ds:schemaRefs>
+</ds:datastoreItem>
+</file>
+
+<file path=customXml/itemProps3.xml><?xml version="1.0" encoding="utf-8"?>
+<ds:datastoreItem xmlns:ds="http://schemas.openxmlformats.org/officeDocument/2006/customXml" ds:itemID="{8ABDC9B8-2297-40FB-AB63-D51D47CDF91C}">
+  <ds:schemaRefs>
+    <ds:schemaRef ds:uri="http://schemas.microsoft.com/sharepoint/v3/contenttype/forms"/>
+  </ds:schemaRefs>
+</ds:datastoreItem>
+</file>
+
 <file path=customXml/itemProps4.xml><?xml version="1.0" encoding="utf-8"?>
 <ds:datastoreItem xmlns:ds="http://schemas.openxmlformats.org/officeDocument/2006/customXml" ds:itemID="{637D94BE-8064-4A8A-B75A-872F8418303A}">
   <ds:schemaRefs>

</xml_diff>